<commit_message>
chore: sync local project updates
</commit_message>
<xml_diff>
--- a/export/GM_Calculation_Methodology.docx
+++ b/export/GM_Calculation_Methodology.docx
@@ -9,7 +9,7 @@
     </w:p>
     <w:p>
       <w:r>
-        <w:t>*Generated: 2026-02-19 04:07 UTC*</w:t>
+        <w:t>*Generated: 2026-02-19 16:05 UTC*</w:t>
       </w:r>
     </w:p>
     <w:p/>
@@ -196,7 +196,7 @@
     </w:p>
     <w:p>
       <w:r>
-        <w:t>- FCF Yield: 14.19%</w:t>
+        <w:t>- FCF Yield: 14.48%</w:t>
       </w:r>
     </w:p>
     <w:p>
@@ -251,7 +251,7 @@
     </w:p>
     <w:p>
       <w:r>
-        <w:t>- Core risk hits 30d (LABOR+INSURANCE+REGULATORY): 7</w:t>
+        <w:t>- Core risk hits 30d (LABOR+INSURANCE+REGULATORY): 6</w:t>
       </w:r>
     </w:p>
     <w:p>

</xml_diff>